<commit_message>
Full documentation set added
</commit_message>
<xml_diff>
--- a/Documentation/ПЭ_Дорунц.docx
+++ b/Documentation/ПЭ_Дорунц.docx
@@ -1133,7 +1133,6 @@
               </w:rPr>
               <w:t xml:space="preserve"> 220мкФ 100В (</w:t>
             </w:r>
-            <w:proofErr w:type="spellStart"/>
             <w:r>
               <w:rPr>
                 <w:rFonts w:ascii="GOST type B" w:hAnsi="GOST type B"/>
@@ -1144,7 +1143,6 @@
               </w:rPr>
               <w:t>Jamicon</w:t>
             </w:r>
-            <w:proofErr w:type="spellEnd"/>
             <w:r>
               <w:rPr>
                 <w:rFonts w:ascii="GOST type B" w:hAnsi="GOST type B"/>
@@ -1431,27 +1429,7 @@
                 <w:sz w:val="24"/>
                 <w:szCs w:val="24"/>
               </w:rPr>
-              <w:t xml:space="preserve">денсатор керамический К10-17Б </w:t>
-            </w:r>
-            <w:proofErr w:type="spellStart"/>
-            <w:r>
-              <w:rPr>
-                <w:rFonts w:ascii="GOST type B" w:hAnsi="GOST type B"/>
-                <w:i/>
-                <w:sz w:val="24"/>
-                <w:szCs w:val="24"/>
-              </w:rPr>
-              <w:t>имп</w:t>
-            </w:r>
-            <w:proofErr w:type="spellEnd"/>
-            <w:r>
-              <w:rPr>
-                <w:rFonts w:ascii="GOST type B" w:hAnsi="GOST type B"/>
-                <w:i/>
-                <w:sz w:val="24"/>
-                <w:szCs w:val="24"/>
-              </w:rPr>
-              <w:t>., 220нФ</w:t>
+              <w:t>денсатор керамический К10-17Б имп., 220нФ</w:t>
             </w:r>
             <w:r>
               <w:rPr>
@@ -1839,45 +1817,7 @@
                 <w:sz w:val="24"/>
                 <w:szCs w:val="24"/>
               </w:rPr>
-              <w:t xml:space="preserve">денсатор керамический К10-17Б </w:t>
-            </w:r>
-            <w:proofErr w:type="spellStart"/>
-            <w:r>
-              <w:rPr>
-                <w:rFonts w:ascii="GOST type B" w:hAnsi="GOST type B"/>
-                <w:i/>
-                <w:sz w:val="24"/>
-                <w:szCs w:val="24"/>
-              </w:rPr>
-              <w:t>имп</w:t>
-            </w:r>
-            <w:proofErr w:type="spellEnd"/>
-            <w:r>
-              <w:rPr>
-                <w:rFonts w:ascii="GOST type B" w:hAnsi="GOST type B"/>
-                <w:i/>
-                <w:sz w:val="24"/>
-                <w:szCs w:val="24"/>
-              </w:rPr>
-              <w:t xml:space="preserve">., </w:t>
-            </w:r>
-            <w:r>
-              <w:rPr>
-                <w:rFonts w:ascii="GOST type B" w:hAnsi="GOST type B"/>
-                <w:i/>
-                <w:sz w:val="24"/>
-                <w:szCs w:val="24"/>
-              </w:rPr>
-              <w:t>47</w:t>
-            </w:r>
-            <w:r>
-              <w:rPr>
-                <w:rFonts w:ascii="GOST type B" w:hAnsi="GOST type B"/>
-                <w:i/>
-                <w:sz w:val="24"/>
-                <w:szCs w:val="24"/>
-              </w:rPr>
-              <w:t>0нФ, 50В</w:t>
+              <w:t>денсатор керамический К10-17Б имп., 470нФ, 50В</w:t>
             </w:r>
             <w:r>
               <w:rPr>
@@ -1992,15 +1932,7 @@
                 <w:i/>
                 <w:sz w:val="25"/>
               </w:rPr>
-              <w:t xml:space="preserve">, </w:t>
-            </w:r>
-            <w:r>
-              <w:rPr>
-                <w:rFonts w:ascii="GOST type B" w:hAnsi="GOST type B"/>
-                <w:i/>
-                <w:sz w:val="25"/>
-              </w:rPr>
-              <w:t>С11</w:t>
+              <w:t>, С11</w:t>
             </w:r>
           </w:p>
         </w:tc>
@@ -2107,7 +2039,6 @@
               </w:rPr>
               <w:t>(</w:t>
             </w:r>
-            <w:proofErr w:type="spellStart"/>
             <w:r>
               <w:rPr>
                 <w:rFonts w:ascii="GOST type B" w:hAnsi="GOST type B"/>
@@ -2118,7 +2049,6 @@
               </w:rPr>
               <w:t>Jamicon</w:t>
             </w:r>
-            <w:proofErr w:type="spellEnd"/>
             <w:r>
               <w:rPr>
                 <w:rFonts w:ascii="GOST type B" w:hAnsi="GOST type B"/>
@@ -2257,27 +2187,7 @@
                 <w:sz w:val="24"/>
                 <w:szCs w:val="24"/>
               </w:rPr>
-              <w:t xml:space="preserve">денсатор керамический К10-17Б </w:t>
-            </w:r>
-            <w:proofErr w:type="spellStart"/>
-            <w:r>
-              <w:rPr>
-                <w:rFonts w:ascii="GOST type B" w:hAnsi="GOST type B"/>
-                <w:i/>
-                <w:sz w:val="24"/>
-                <w:szCs w:val="24"/>
-              </w:rPr>
-              <w:t>имп</w:t>
-            </w:r>
-            <w:proofErr w:type="spellEnd"/>
-            <w:r>
-              <w:rPr>
-                <w:rFonts w:ascii="GOST type B" w:hAnsi="GOST type B"/>
-                <w:i/>
-                <w:sz w:val="24"/>
-                <w:szCs w:val="24"/>
-              </w:rPr>
-              <w:t>., 220</w:t>
+              <w:t>денсатор керамический К10-17Б имп., 220</w:t>
             </w:r>
             <w:r>
               <w:rPr>
@@ -2461,7 +2371,25 @@
                 <w:sz w:val="24"/>
                 <w:szCs w:val="24"/>
               </w:rPr>
-              <w:t>, 100пФ, 100В</w:t>
+              <w:t>, 100</w:t>
+            </w:r>
+            <w:r>
+              <w:rPr>
+                <w:rFonts w:ascii="GOST type B" w:hAnsi="GOST type B"/>
+                <w:i/>
+                <w:sz w:val="24"/>
+                <w:szCs w:val="24"/>
+              </w:rPr>
+              <w:t>н</w:t>
+            </w:r>
+            <w:r>
+              <w:rPr>
+                <w:rFonts w:ascii="GOST type B" w:hAnsi="GOST type B"/>
+                <w:i/>
+                <w:sz w:val="24"/>
+                <w:szCs w:val="24"/>
+              </w:rPr>
+              <w:t>Ф, 100В</w:t>
             </w:r>
             <w:r>
               <w:rPr>
@@ -2600,63 +2528,7 @@
                 <w:sz w:val="24"/>
                 <w:szCs w:val="24"/>
               </w:rPr>
-              <w:t xml:space="preserve">денсатор керамический К10-17Б </w:t>
-            </w:r>
-            <w:proofErr w:type="spellStart"/>
-            <w:r>
-              <w:rPr>
-                <w:rFonts w:ascii="GOST type B" w:hAnsi="GOST type B"/>
-                <w:i/>
-                <w:sz w:val="24"/>
-                <w:szCs w:val="24"/>
-              </w:rPr>
-              <w:t>имп</w:t>
-            </w:r>
-            <w:proofErr w:type="spellEnd"/>
-            <w:r>
-              <w:rPr>
-                <w:rFonts w:ascii="GOST type B" w:hAnsi="GOST type B"/>
-                <w:i/>
-                <w:sz w:val="24"/>
-                <w:szCs w:val="24"/>
-              </w:rPr>
-              <w:t xml:space="preserve">., </w:t>
-            </w:r>
-            <w:r>
-              <w:rPr>
-                <w:rFonts w:ascii="GOST type B" w:hAnsi="GOST type B"/>
-                <w:i/>
-                <w:sz w:val="24"/>
-                <w:szCs w:val="24"/>
-              </w:rPr>
-              <w:t>100п</w:t>
-            </w:r>
-            <w:r>
-              <w:rPr>
-                <w:rFonts w:ascii="GOST type B" w:hAnsi="GOST type B"/>
-                <w:i/>
-                <w:sz w:val="24"/>
-                <w:szCs w:val="24"/>
-              </w:rPr>
-              <w:t xml:space="preserve">Ф, </w:t>
-            </w:r>
-            <w:r>
-              <w:rPr>
-                <w:rFonts w:ascii="GOST type B" w:hAnsi="GOST type B"/>
-                <w:i/>
-                <w:sz w:val="24"/>
-                <w:szCs w:val="24"/>
-              </w:rPr>
-              <w:t>10</w:t>
-            </w:r>
-            <w:r>
-              <w:rPr>
-                <w:rFonts w:ascii="GOST type B" w:hAnsi="GOST type B"/>
-                <w:i/>
-                <w:sz w:val="24"/>
-                <w:szCs w:val="24"/>
-              </w:rPr>
-              <w:t>0В (Китай)</w:t>
+              <w:t>денсатор керамический К10-17Б имп., 100пФ, 100В (Китай)</w:t>
             </w:r>
           </w:p>
         </w:tc>
@@ -2840,7 +2712,6 @@
               </w:rPr>
               <w:t>0мкФ 10В (</w:t>
             </w:r>
-            <w:proofErr w:type="spellStart"/>
             <w:r>
               <w:rPr>
                 <w:rFonts w:ascii="GOST type B" w:hAnsi="GOST type B"/>
@@ -2851,7 +2722,6 @@
               </w:rPr>
               <w:t>Jamicon</w:t>
             </w:r>
-            <w:proofErr w:type="spellEnd"/>
             <w:r>
               <w:rPr>
                 <w:rFonts w:ascii="GOST type B" w:hAnsi="GOST type B"/>
@@ -3962,7 +3832,6 @@
                 <w:szCs w:val="20"/>
               </w:rPr>
             </w:pPr>
-            <w:proofErr w:type="spellStart"/>
             <w:r>
               <w:rPr>
                 <w:rFonts w:ascii="GOST type B" w:hAnsi="GOST type B"/>
@@ -3973,7 +3842,6 @@
               </w:rPr>
               <w:t>Дорунц</w:t>
             </w:r>
-            <w:proofErr w:type="spellEnd"/>
             <w:r>
               <w:rPr>
                 <w:rFonts w:ascii="GOST type B" w:hAnsi="GOST type B"/>
@@ -5629,31 +5497,7 @@
                 <w:szCs w:val="24"/>
                 <w:lang w:val="en-US"/>
               </w:rPr>
-              <w:t>(</w:t>
-            </w:r>
-            <w:proofErr w:type="spellStart"/>
-            <w:r>
-              <w:rPr>
-                <w:rFonts w:ascii="GOST type B" w:hAnsi="GOST type B"/>
-                <w:i/>
-                <w:w w:val="85"/>
-                <w:sz w:val="24"/>
-                <w:szCs w:val="24"/>
-                <w:lang w:val="en-US"/>
-              </w:rPr>
-              <w:t>Degson</w:t>
-            </w:r>
-            <w:proofErr w:type="spellEnd"/>
-            <w:r>
-              <w:rPr>
-                <w:rFonts w:ascii="GOST type B" w:hAnsi="GOST type B"/>
-                <w:i/>
-                <w:w w:val="85"/>
-                <w:sz w:val="24"/>
-                <w:szCs w:val="24"/>
-                <w:lang w:val="en-US"/>
-              </w:rPr>
-              <w:t>,</w:t>
+              <w:t>(Degson,</w:t>
             </w:r>
             <w:r>
               <w:rPr>
@@ -5892,31 +5736,7 @@
                 <w:szCs w:val="24"/>
                 <w:lang w:val="en-US"/>
               </w:rPr>
-              <w:t>(</w:t>
-            </w:r>
-            <w:proofErr w:type="spellStart"/>
-            <w:r>
-              <w:rPr>
-                <w:rFonts w:ascii="GOST type B" w:hAnsi="GOST type B"/>
-                <w:i/>
-                <w:w w:val="85"/>
-                <w:sz w:val="24"/>
-                <w:szCs w:val="24"/>
-                <w:lang w:val="en-US"/>
-              </w:rPr>
-              <w:t>Degson</w:t>
-            </w:r>
-            <w:proofErr w:type="spellEnd"/>
-            <w:r>
-              <w:rPr>
-                <w:rFonts w:ascii="GOST type B" w:hAnsi="GOST type B"/>
-                <w:i/>
-                <w:w w:val="85"/>
-                <w:sz w:val="24"/>
-                <w:szCs w:val="24"/>
-                <w:lang w:val="en-US"/>
-              </w:rPr>
-              <w:t>,</w:t>
+              <w:t>(Degson,</w:t>
             </w:r>
             <w:r>
               <w:rPr>
@@ -6158,18 +5978,7 @@
                 <w:szCs w:val="24"/>
                 <w:lang w:val="en-US"/>
               </w:rPr>
-              <w:t xml:space="preserve"> </w:t>
-            </w:r>
-            <w:r>
-              <w:rPr>
-                <w:rFonts w:ascii="GOST type B" w:hAnsi="GOST type B"/>
-                <w:i/>
-                <w:w w:val="85"/>
-                <w:sz w:val="24"/>
-                <w:szCs w:val="24"/>
-                <w:lang w:val="en-US"/>
-              </w:rPr>
-              <w:t>(Dragon</w:t>
+              <w:t xml:space="preserve"> (Dragon</w:t>
             </w:r>
             <w:r>
               <w:rPr>
@@ -6644,7 +6453,6 @@
             <w:pPr>
               <w:pStyle w:val="TableParagraph"/>
               <w:spacing w:before="182"/>
-              <w:ind w:left="84"/>
               <w:rPr>
                 <w:rFonts w:ascii="GOST type B" w:hAnsi="GOST type B"/>
                 <w:i/>
@@ -6846,7 +6654,6 @@
             <w:pPr>
               <w:pStyle w:val="TableParagraph"/>
               <w:spacing w:before="187"/>
-              <w:ind w:left="84"/>
               <w:rPr>
                 <w:rFonts w:ascii="GOST type B" w:hAnsi="GOST type B"/>
                 <w:i/>
@@ -7041,7 +6848,6 @@
             <w:pPr>
               <w:pStyle w:val="TableParagraph"/>
               <w:spacing w:before="98"/>
-              <w:ind w:left="84"/>
               <w:rPr>
                 <w:rFonts w:ascii="GOST type B" w:hAnsi="GOST type B"/>
                 <w:i/>
@@ -7151,16 +6957,17 @@
                 <w:rFonts w:ascii="GOST type B" w:hAnsi="GOST type B"/>
                 <w:i/>
                 <w:sz w:val="24"/>
-              </w:rPr>
-            </w:pPr>
-            <w:r>
-              <w:rPr>
-                <w:rFonts w:ascii="GOST type B" w:hAnsi="GOST type B"/>
-                <w:i/>
-                <w:sz w:val="25"/>
-                <w:lang w:val="en-US"/>
-              </w:rPr>
-              <w:t>R10</w:t>
+                <w:lang w:val="en-US"/>
+              </w:rPr>
+            </w:pPr>
+            <w:r>
+              <w:rPr>
+                <w:rFonts w:ascii="GOST type B" w:hAnsi="GOST type B"/>
+                <w:i/>
+                <w:sz w:val="24"/>
+                <w:lang w:val="en-US"/>
+              </w:rPr>
+              <w:t>R5</w:t>
             </w:r>
           </w:p>
         </w:tc>
@@ -7189,27 +6996,37 @@
                 <w:i/>
                 <w:sz w:val="24"/>
                 <w:szCs w:val="24"/>
-              </w:rPr>
-              <w:t>SQP 10Вт 0</w:t>
-            </w:r>
-            <w:r>
-              <w:rPr>
-                <w:rFonts w:ascii="GOST type B" w:hAnsi="GOST type B"/>
-                <w:i/>
-                <w:sz w:val="24"/>
-                <w:szCs w:val="24"/>
-                <w:lang w:val="en-US"/>
-              </w:rPr>
-              <w:t>.</w:t>
-            </w:r>
-            <w:r>
-              <w:rPr>
-                <w:rFonts w:ascii="GOST type B" w:hAnsi="GOST type B"/>
-                <w:i/>
-                <w:sz w:val="24"/>
-                <w:szCs w:val="24"/>
-              </w:rPr>
-              <w:t>33Ом 5%</w:t>
+                <w:lang w:val="en-US"/>
+              </w:rPr>
+              <w:t>CF-25 0,25</w:t>
+            </w:r>
+            <w:r>
+              <w:rPr>
+                <w:rFonts w:ascii="GOST type B" w:hAnsi="GOST type B"/>
+                <w:i/>
+                <w:sz w:val="24"/>
+                <w:szCs w:val="24"/>
+              </w:rPr>
+              <w:t>Вт 2</w:t>
+            </w:r>
+            <w:r>
+              <w:rPr>
+                <w:rFonts w:ascii="GOST type B" w:hAnsi="GOST type B"/>
+                <w:i/>
+                <w:sz w:val="24"/>
+                <w:szCs w:val="24"/>
+                <w:lang w:val="en-US"/>
+              </w:rPr>
+              <w:t>.7</w:t>
+            </w:r>
+            <w:r>
+              <w:rPr>
+                <w:rFonts w:ascii="GOST type B" w:hAnsi="GOST type B"/>
+                <w:i/>
+                <w:sz w:val="24"/>
+                <w:szCs w:val="24"/>
+              </w:rPr>
+              <w:t>кОм 5%</w:t>
             </w:r>
           </w:p>
         </w:tc>
@@ -7235,8 +7052,7 @@
               <w:rPr>
                 <w:rFonts w:ascii="GOST type B" w:hAnsi="GOST type B"/>
                 <w:i/>
-                <w:sz w:val="25"/>
-                <w:lang w:val="en-US"/>
+                <w:sz w:val="24"/>
               </w:rPr>
               <w:t>1</w:t>
             </w:r>
@@ -7284,16 +7100,17 @@
                 <w:rFonts w:ascii="GOST type B" w:hAnsi="GOST type B"/>
                 <w:i/>
                 <w:sz w:val="24"/>
-              </w:rPr>
-            </w:pPr>
-            <w:r>
-              <w:rPr>
-                <w:rFonts w:ascii="GOST type B" w:hAnsi="GOST type B"/>
-                <w:i/>
-                <w:w w:val="80"/>
-                <w:sz w:val="25"/>
-              </w:rPr>
-              <w:t>R11</w:t>
+                <w:lang w:val="en-US"/>
+              </w:rPr>
+            </w:pPr>
+            <w:r>
+              <w:rPr>
+                <w:rFonts w:ascii="GOST type B" w:hAnsi="GOST type B"/>
+                <w:i/>
+                <w:sz w:val="24"/>
+                <w:lang w:val="en-US"/>
+              </w:rPr>
+              <w:t>R7</w:t>
             </w:r>
           </w:p>
         </w:tc>
@@ -7320,95 +7137,20 @@
               <w:rPr>
                 <w:rFonts w:ascii="GOST type B" w:hAnsi="GOST type B"/>
                 <w:i/>
-                <w:w w:val="90"/>
-                <w:sz w:val="24"/>
-                <w:szCs w:val="24"/>
-              </w:rPr>
-              <w:t>CF-25</w:t>
-            </w:r>
-            <w:r>
-              <w:rPr>
-                <w:rFonts w:ascii="GOST type B" w:hAnsi="GOST type B"/>
-                <w:i/>
-                <w:spacing w:val="13"/>
-                <w:w w:val="90"/>
-                <w:sz w:val="24"/>
-                <w:szCs w:val="24"/>
-              </w:rPr>
-              <w:t xml:space="preserve"> </w:t>
-            </w:r>
-            <w:r>
-              <w:rPr>
-                <w:rFonts w:ascii="GOST type B" w:hAnsi="GOST type B"/>
-                <w:i/>
-                <w:w w:val="90"/>
-                <w:sz w:val="24"/>
-                <w:szCs w:val="24"/>
-              </w:rPr>
-              <w:t>0,25Вт</w:t>
-            </w:r>
-            <w:r>
-              <w:rPr>
-                <w:rFonts w:ascii="GOST type B" w:hAnsi="GOST type B"/>
-                <w:i/>
-                <w:spacing w:val="15"/>
-                <w:w w:val="90"/>
-                <w:sz w:val="24"/>
-                <w:szCs w:val="24"/>
-              </w:rPr>
-              <w:t xml:space="preserve"> </w:t>
-            </w:r>
-            <w:r>
-              <w:rPr>
-                <w:rFonts w:ascii="GOST type B" w:hAnsi="GOST type B"/>
-                <w:i/>
-                <w:w w:val="90"/>
-                <w:sz w:val="24"/>
-                <w:szCs w:val="24"/>
-              </w:rPr>
-              <w:t>1</w:t>
-            </w:r>
-            <w:r>
-              <w:rPr>
-                <w:rFonts w:ascii="GOST type B" w:hAnsi="GOST type B"/>
-                <w:i/>
-                <w:w w:val="90"/>
-                <w:sz w:val="24"/>
-                <w:szCs w:val="24"/>
-                <w:lang w:val="en-US"/>
-              </w:rPr>
-              <w:t>00</w:t>
-            </w:r>
-            <w:r>
-              <w:rPr>
-                <w:rFonts w:ascii="GOST type B" w:hAnsi="GOST type B"/>
-                <w:i/>
-                <w:w w:val="90"/>
-                <w:sz w:val="24"/>
-                <w:szCs w:val="24"/>
-              </w:rPr>
-              <w:t>Ом</w:t>
-            </w:r>
-            <w:r>
-              <w:rPr>
-                <w:rFonts w:ascii="GOST type B" w:hAnsi="GOST type B"/>
-                <w:i/>
-                <w:spacing w:val="14"/>
-                <w:w w:val="90"/>
-                <w:sz w:val="24"/>
-                <w:szCs w:val="24"/>
-              </w:rPr>
-              <w:t xml:space="preserve"> </w:t>
-            </w:r>
-            <w:r>
-              <w:rPr>
-                <w:rFonts w:ascii="GOST type B" w:hAnsi="GOST type B"/>
-                <w:i/>
-                <w:w w:val="90"/>
-                <w:sz w:val="24"/>
-                <w:szCs w:val="24"/>
-              </w:rPr>
-              <w:t>5%</w:t>
+                <w:sz w:val="24"/>
+                <w:szCs w:val="24"/>
+                <w:lang w:val="en-US"/>
+              </w:rPr>
+              <w:t>CF-25 0,25</w:t>
+            </w:r>
+            <w:r>
+              <w:rPr>
+                <w:rFonts w:ascii="GOST type B" w:hAnsi="GOST type B"/>
+                <w:i/>
+                <w:sz w:val="24"/>
+                <w:szCs w:val="24"/>
+              </w:rPr>
+              <w:t>Вт 8.2кОм 5%</w:t>
             </w:r>
           </w:p>
         </w:tc>
@@ -7434,8 +7176,7 @@
               <w:rPr>
                 <w:rFonts w:ascii="GOST type B" w:hAnsi="GOST type B"/>
                 <w:i/>
-                <w:w w:val="62"/>
-                <w:sz w:val="25"/>
+                <w:sz w:val="24"/>
               </w:rPr>
               <w:t>1</w:t>
             </w:r>
@@ -7483,24 +7224,17 @@
                 <w:rFonts w:ascii="GOST type B" w:hAnsi="GOST type B"/>
                 <w:i/>
                 <w:sz w:val="24"/>
-              </w:rPr>
-            </w:pPr>
-            <w:r>
-              <w:rPr>
-                <w:rFonts w:ascii="GOST type B" w:hAnsi="GOST type B"/>
-                <w:i/>
-                <w:sz w:val="25"/>
-              </w:rPr>
-              <w:t>R</w:t>
-            </w:r>
-            <w:r>
-              <w:rPr>
-                <w:rFonts w:ascii="GOST type B" w:hAnsi="GOST type B"/>
-                <w:i/>
-                <w:sz w:val="25"/>
-                <w:lang w:val="en-US"/>
-              </w:rPr>
-              <w:t>12</w:t>
+                <w:lang w:val="en-US"/>
+              </w:rPr>
+            </w:pPr>
+            <w:r>
+              <w:rPr>
+                <w:rFonts w:ascii="GOST type B" w:hAnsi="GOST type B"/>
+                <w:i/>
+                <w:sz w:val="24"/>
+                <w:lang w:val="en-US"/>
+              </w:rPr>
+              <w:t>R8</w:t>
             </w:r>
           </w:p>
         </w:tc>
@@ -7527,85 +7261,20 @@
               <w:rPr>
                 <w:rFonts w:ascii="GOST type B" w:hAnsi="GOST type B"/>
                 <w:i/>
-                <w:w w:val="90"/>
-                <w:sz w:val="24"/>
-                <w:szCs w:val="24"/>
-              </w:rPr>
-              <w:t>CF-25</w:t>
-            </w:r>
-            <w:r>
-              <w:rPr>
-                <w:rFonts w:ascii="GOST type B" w:hAnsi="GOST type B"/>
-                <w:i/>
-                <w:spacing w:val="5"/>
-                <w:w w:val="90"/>
-                <w:sz w:val="24"/>
-                <w:szCs w:val="24"/>
-              </w:rPr>
-              <w:t xml:space="preserve"> </w:t>
-            </w:r>
-            <w:r>
-              <w:rPr>
-                <w:rFonts w:ascii="GOST type B" w:hAnsi="GOST type B"/>
-                <w:i/>
-                <w:w w:val="90"/>
-                <w:sz w:val="24"/>
-                <w:szCs w:val="24"/>
-              </w:rPr>
-              <w:t>0,25Вт</w:t>
-            </w:r>
-            <w:r>
-              <w:rPr>
-                <w:rFonts w:ascii="GOST type B" w:hAnsi="GOST type B"/>
-                <w:i/>
-                <w:spacing w:val="6"/>
-                <w:w w:val="90"/>
-                <w:sz w:val="24"/>
-                <w:szCs w:val="24"/>
-              </w:rPr>
-              <w:t xml:space="preserve"> </w:t>
-            </w:r>
-            <w:r>
-              <w:rPr>
-                <w:rFonts w:ascii="GOST type B" w:hAnsi="GOST type B"/>
-                <w:i/>
-                <w:w w:val="90"/>
-                <w:sz w:val="24"/>
-                <w:szCs w:val="24"/>
-                <w:lang w:val="en-US"/>
-              </w:rPr>
-              <w:t>750</w:t>
-            </w:r>
-            <w:r>
-              <w:rPr>
-                <w:rFonts w:ascii="GOST type B" w:hAnsi="GOST type B"/>
-                <w:i/>
-                <w:w w:val="90"/>
-                <w:sz w:val="24"/>
-                <w:szCs w:val="24"/>
-              </w:rPr>
-              <w:t>Ом</w:t>
-            </w:r>
-            <w:r>
-              <w:rPr>
-                <w:rFonts w:ascii="GOST type B" w:hAnsi="GOST type B"/>
-                <w:i/>
-                <w:spacing w:val="5"/>
-                <w:w w:val="90"/>
-                <w:sz w:val="24"/>
-                <w:szCs w:val="24"/>
-              </w:rPr>
-              <w:t xml:space="preserve"> </w:t>
-            </w:r>
-            <w:r>
-              <w:rPr>
-                <w:rFonts w:ascii="GOST type B" w:hAnsi="GOST type B"/>
-                <w:i/>
-                <w:w w:val="90"/>
-                <w:sz w:val="24"/>
-                <w:szCs w:val="24"/>
-              </w:rPr>
-              <w:t>5%</w:t>
+                <w:sz w:val="24"/>
+                <w:szCs w:val="24"/>
+                <w:lang w:val="en-US"/>
+              </w:rPr>
+              <w:t>CF-25 0.25</w:t>
+            </w:r>
+            <w:r>
+              <w:rPr>
+                <w:rFonts w:ascii="GOST type B" w:hAnsi="GOST type B"/>
+                <w:i/>
+                <w:sz w:val="24"/>
+                <w:szCs w:val="24"/>
+              </w:rPr>
+              <w:t>Вт 22кОм 5%</w:t>
             </w:r>
           </w:p>
         </w:tc>
@@ -7631,8 +7300,7 @@
               <w:rPr>
                 <w:rFonts w:ascii="GOST type B" w:hAnsi="GOST type B"/>
                 <w:i/>
-                <w:w w:val="62"/>
-                <w:sz w:val="25"/>
+                <w:sz w:val="24"/>
               </w:rPr>
               <w:t>1</w:t>
             </w:r>
@@ -7680,26 +7348,17 @@
                 <w:rFonts w:ascii="GOST type B" w:hAnsi="GOST type B"/>
                 <w:i/>
                 <w:sz w:val="24"/>
-              </w:rPr>
-            </w:pPr>
-            <w:r>
-              <w:rPr>
-                <w:rFonts w:ascii="GOST type B" w:hAnsi="GOST type B"/>
-                <w:i/>
-                <w:w w:val="95"/>
-                <w:sz w:val="25"/>
-              </w:rPr>
-              <w:t>R1</w:t>
-            </w:r>
-            <w:r>
-              <w:rPr>
-                <w:rFonts w:ascii="GOST type B" w:hAnsi="GOST type B"/>
-                <w:i/>
-                <w:w w:val="95"/>
-                <w:sz w:val="25"/>
-                <w:lang w:val="en-US"/>
-              </w:rPr>
-              <w:t>3</w:t>
+                <w:lang w:val="en-US"/>
+              </w:rPr>
+            </w:pPr>
+            <w:r>
+              <w:rPr>
+                <w:rFonts w:ascii="GOST type B" w:hAnsi="GOST type B"/>
+                <w:i/>
+                <w:sz w:val="24"/>
+                <w:lang w:val="en-US"/>
+              </w:rPr>
+              <w:t>R9</w:t>
             </w:r>
           </w:p>
         </w:tc>
@@ -7726,86 +7385,20 @@
               <w:rPr>
                 <w:rFonts w:ascii="GOST type B" w:hAnsi="GOST type B"/>
                 <w:i/>
-                <w:w w:val="90"/>
-                <w:sz w:val="24"/>
-                <w:szCs w:val="24"/>
-              </w:rPr>
-              <w:t>CF-25</w:t>
-            </w:r>
-            <w:r>
-              <w:rPr>
-                <w:rFonts w:ascii="GOST type B" w:hAnsi="GOST type B"/>
-                <w:i/>
-                <w:spacing w:val="23"/>
-                <w:w w:val="90"/>
-                <w:sz w:val="24"/>
-                <w:szCs w:val="24"/>
-              </w:rPr>
-              <w:t xml:space="preserve"> </w:t>
-            </w:r>
-            <w:r>
-              <w:rPr>
-                <w:rFonts w:ascii="GOST type B" w:hAnsi="GOST type B"/>
-                <w:i/>
-                <w:w w:val="90"/>
-                <w:sz w:val="24"/>
-                <w:szCs w:val="24"/>
-              </w:rPr>
-              <w:t>0,25Вт</w:t>
-            </w:r>
-            <w:r>
-              <w:rPr>
-                <w:rFonts w:ascii="GOST type B" w:hAnsi="GOST type B"/>
-                <w:i/>
-                <w:spacing w:val="23"/>
-                <w:w w:val="90"/>
-                <w:sz w:val="24"/>
-                <w:szCs w:val="24"/>
-              </w:rPr>
-              <w:t xml:space="preserve"> </w:t>
-            </w:r>
-            <w:r>
-              <w:rPr>
-                <w:rFonts w:ascii="GOST type B" w:hAnsi="GOST type B"/>
-                <w:i/>
-                <w:w w:val="90"/>
-                <w:sz w:val="24"/>
-                <w:szCs w:val="24"/>
-                <w:lang w:val="en-US"/>
-              </w:rPr>
-              <w:t>3</w:t>
-            </w:r>
-            <w:r>
-              <w:rPr>
-                <w:rFonts w:ascii="GOST type B" w:hAnsi="GOST type B"/>
-                <w:i/>
-                <w:w w:val="90"/>
-                <w:sz w:val="24"/>
-                <w:szCs w:val="24"/>
-              </w:rPr>
-              <w:t>Ом</w:t>
-            </w:r>
-            <w:r>
-              <w:rPr>
-                <w:rFonts w:ascii="GOST type B" w:hAnsi="GOST type B"/>
-                <w:i/>
-                <w:spacing w:val="24"/>
-                <w:w w:val="90"/>
-                <w:sz w:val="24"/>
-                <w:szCs w:val="24"/>
-                <w:lang w:val="en-US"/>
-              </w:rPr>
-              <w:t xml:space="preserve"> </w:t>
-            </w:r>
-            <w:r>
-              <w:rPr>
-                <w:rFonts w:ascii="GOST type B" w:hAnsi="GOST type B"/>
-                <w:i/>
-                <w:w w:val="90"/>
-                <w:sz w:val="24"/>
-                <w:szCs w:val="24"/>
-              </w:rPr>
-              <w:t>5%</w:t>
+                <w:sz w:val="24"/>
+                <w:szCs w:val="24"/>
+                <w:lang w:val="en-US"/>
+              </w:rPr>
+              <w:t>MO-200 2</w:t>
+            </w:r>
+            <w:r>
+              <w:rPr>
+                <w:rFonts w:ascii="GOST type B" w:hAnsi="GOST type B"/>
+                <w:i/>
+                <w:sz w:val="24"/>
+                <w:szCs w:val="24"/>
+              </w:rPr>
+              <w:t>Вт 1Ом 5%</w:t>
             </w:r>
           </w:p>
         </w:tc>
@@ -7831,8 +7424,7 @@
               <w:rPr>
                 <w:rFonts w:ascii="GOST type B" w:hAnsi="GOST type B"/>
                 <w:i/>
-                <w:w w:val="62"/>
-                <w:sz w:val="25"/>
+                <w:sz w:val="24"/>
               </w:rPr>
               <w:t>1</w:t>
             </w:r>
@@ -7875,12 +7467,22 @@
           <w:p>
             <w:pPr>
               <w:pStyle w:val="TableParagraph"/>
-              <w:rPr>
-                <w:rFonts w:ascii="GOST type B" w:hAnsi="GOST type B"/>
-                <w:i/>
-                <w:sz w:val="24"/>
-              </w:rPr>
-            </w:pPr>
+              <w:jc w:val="center"/>
+              <w:rPr>
+                <w:rFonts w:ascii="GOST type B" w:hAnsi="GOST type B"/>
+                <w:i/>
+                <w:sz w:val="24"/>
+              </w:rPr>
+            </w:pPr>
+            <w:r>
+              <w:rPr>
+                <w:rFonts w:ascii="GOST type B" w:hAnsi="GOST type B"/>
+                <w:i/>
+                <w:sz w:val="25"/>
+                <w:lang w:val="en-US"/>
+              </w:rPr>
+              <w:t>R10</w:t>
+            </w:r>
           </w:p>
         </w:tc>
         <w:tc>
@@ -7902,6 +7504,34 @@
                 <w:szCs w:val="24"/>
               </w:rPr>
             </w:pPr>
+            <w:r>
+              <w:rPr>
+                <w:rFonts w:ascii="GOST type B" w:hAnsi="GOST type B"/>
+                <w:i/>
+                <w:sz w:val="24"/>
+                <w:szCs w:val="24"/>
+              </w:rPr>
+              <w:t>SQP 10Вт 0</w:t>
+            </w:r>
+            <w:r>
+              <w:rPr>
+                <w:rFonts w:ascii="GOST type B" w:hAnsi="GOST type B"/>
+                <w:i/>
+                <w:sz w:val="24"/>
+                <w:szCs w:val="24"/>
+                <w:lang w:val="en-US"/>
+              </w:rPr>
+              <w:t>.</w:t>
+            </w:r>
+            <w:r>
+              <w:rPr>
+                <w:rFonts w:ascii="GOST type B" w:hAnsi="GOST type B"/>
+                <w:i/>
+                <w:sz w:val="24"/>
+                <w:szCs w:val="24"/>
+              </w:rPr>
+              <w:t>33Ом 5%</w:t>
+            </w:r>
           </w:p>
         </w:tc>
         <w:tc>
@@ -7922,6 +7552,15 @@
                 <w:sz w:val="24"/>
               </w:rPr>
             </w:pPr>
+            <w:r>
+              <w:rPr>
+                <w:rFonts w:ascii="GOST type B" w:hAnsi="GOST type B"/>
+                <w:i/>
+                <w:sz w:val="25"/>
+                <w:lang w:val="en-US"/>
+              </w:rPr>
+              <w:t>1</w:t>
+            </w:r>
           </w:p>
         </w:tc>
         <w:tc>
@@ -7961,12 +7600,22 @@
           <w:p>
             <w:pPr>
               <w:pStyle w:val="TableParagraph"/>
-              <w:rPr>
-                <w:rFonts w:ascii="GOST type B" w:hAnsi="GOST type B"/>
-                <w:i/>
-                <w:sz w:val="24"/>
-              </w:rPr>
-            </w:pPr>
+              <w:jc w:val="center"/>
+              <w:rPr>
+                <w:rFonts w:ascii="GOST type B" w:hAnsi="GOST type B"/>
+                <w:i/>
+                <w:sz w:val="24"/>
+              </w:rPr>
+            </w:pPr>
+            <w:r>
+              <w:rPr>
+                <w:rFonts w:ascii="GOST type B" w:hAnsi="GOST type B"/>
+                <w:i/>
+                <w:w w:val="80"/>
+                <w:sz w:val="25"/>
+              </w:rPr>
+              <w:t>R11</w:t>
+            </w:r>
           </w:p>
         </w:tc>
         <w:tc>
@@ -7981,45 +7630,136 @@
           <w:p>
             <w:pPr>
               <w:pStyle w:val="TableParagraph"/>
+              <w:rPr>
+                <w:rFonts w:ascii="GOST type B" w:hAnsi="GOST type B"/>
+                <w:i/>
+                <w:sz w:val="24"/>
+                <w:szCs w:val="24"/>
+              </w:rPr>
+            </w:pPr>
+            <w:r>
+              <w:rPr>
+                <w:rFonts w:ascii="GOST type B" w:hAnsi="GOST type B"/>
+                <w:i/>
+                <w:w w:val="90"/>
+                <w:sz w:val="24"/>
+                <w:szCs w:val="24"/>
+              </w:rPr>
+              <w:t>CF-25</w:t>
+            </w:r>
+            <w:r>
+              <w:rPr>
+                <w:rFonts w:ascii="GOST type B" w:hAnsi="GOST type B"/>
+                <w:i/>
+                <w:spacing w:val="13"/>
+                <w:w w:val="90"/>
+                <w:sz w:val="24"/>
+                <w:szCs w:val="24"/>
+              </w:rPr>
+              <w:t xml:space="preserve"> </w:t>
+            </w:r>
+            <w:r>
+              <w:rPr>
+                <w:rFonts w:ascii="GOST type B" w:hAnsi="GOST type B"/>
+                <w:i/>
+                <w:w w:val="90"/>
+                <w:sz w:val="24"/>
+                <w:szCs w:val="24"/>
+              </w:rPr>
+              <w:t>0,25Вт</w:t>
+            </w:r>
+            <w:r>
+              <w:rPr>
+                <w:rFonts w:ascii="GOST type B" w:hAnsi="GOST type B"/>
+                <w:i/>
+                <w:spacing w:val="15"/>
+                <w:w w:val="90"/>
+                <w:sz w:val="24"/>
+                <w:szCs w:val="24"/>
+              </w:rPr>
+              <w:t xml:space="preserve"> </w:t>
+            </w:r>
+            <w:r>
+              <w:rPr>
+                <w:rFonts w:ascii="GOST type B" w:hAnsi="GOST type B"/>
+                <w:i/>
+                <w:w w:val="90"/>
+                <w:sz w:val="24"/>
+                <w:szCs w:val="24"/>
+              </w:rPr>
+              <w:t>1</w:t>
+            </w:r>
+            <w:r>
+              <w:rPr>
+                <w:rFonts w:ascii="GOST type B" w:hAnsi="GOST type B"/>
+                <w:i/>
+                <w:w w:val="90"/>
+                <w:sz w:val="24"/>
+                <w:szCs w:val="24"/>
+                <w:lang w:val="en-US"/>
+              </w:rPr>
+              <w:t>00</w:t>
+            </w:r>
+            <w:r>
+              <w:rPr>
+                <w:rFonts w:ascii="GOST type B" w:hAnsi="GOST type B"/>
+                <w:i/>
+                <w:w w:val="90"/>
+                <w:sz w:val="24"/>
+                <w:szCs w:val="24"/>
+              </w:rPr>
+              <w:t>Ом</w:t>
+            </w:r>
+            <w:r>
+              <w:rPr>
+                <w:rFonts w:ascii="GOST type B" w:hAnsi="GOST type B"/>
+                <w:i/>
+                <w:spacing w:val="14"/>
+                <w:w w:val="90"/>
+                <w:sz w:val="24"/>
+                <w:szCs w:val="24"/>
+              </w:rPr>
+              <w:t xml:space="preserve"> </w:t>
+            </w:r>
+            <w:r>
+              <w:rPr>
+                <w:rFonts w:ascii="GOST type B" w:hAnsi="GOST type B"/>
+                <w:i/>
+                <w:w w:val="90"/>
+                <w:sz w:val="24"/>
+                <w:szCs w:val="24"/>
+              </w:rPr>
+              <w:t>5%</w:t>
+            </w:r>
+          </w:p>
+        </w:tc>
+        <w:tc>
+          <w:tcPr>
+            <w:tcW w:w="567" w:type="dxa"/>
+            <w:tcBorders>
+              <w:top w:val="single" w:sz="4" w:space="0" w:color="000000"/>
+              <w:bottom w:val="single" w:sz="4" w:space="0" w:color="000000"/>
+            </w:tcBorders>
+          </w:tcPr>
+          <w:p>
+            <w:pPr>
+              <w:pStyle w:val="TableParagraph"/>
               <w:jc w:val="center"/>
               <w:rPr>
                 <w:rFonts w:ascii="GOST type B" w:hAnsi="GOST type B"/>
                 <w:i/>
                 <w:sz w:val="24"/>
-                <w:szCs w:val="24"/>
-              </w:rPr>
-            </w:pPr>
-            <w:r>
-              <w:rPr>
-                <w:rFonts w:ascii="GOST type B" w:hAnsi="GOST type B"/>
-                <w:i/>
-                <w:w w:val="90"/>
-                <w:sz w:val="24"/>
-                <w:szCs w:val="24"/>
-                <w:u w:val="single"/>
-              </w:rPr>
-              <w:t>Транзисторы</w:t>
-            </w:r>
-          </w:p>
-        </w:tc>
-        <w:tc>
-          <w:tcPr>
-            <w:tcW w:w="567" w:type="dxa"/>
-            <w:tcBorders>
-              <w:top w:val="single" w:sz="4" w:space="0" w:color="000000"/>
-              <w:bottom w:val="single" w:sz="4" w:space="0" w:color="000000"/>
-            </w:tcBorders>
-          </w:tcPr>
-          <w:p>
-            <w:pPr>
-              <w:pStyle w:val="TableParagraph"/>
-              <w:jc w:val="center"/>
-              <w:rPr>
-                <w:rFonts w:ascii="GOST type B" w:hAnsi="GOST type B"/>
-                <w:i/>
-                <w:sz w:val="24"/>
-              </w:rPr>
-            </w:pPr>
+              </w:rPr>
+            </w:pPr>
+            <w:r>
+              <w:rPr>
+                <w:rFonts w:ascii="GOST type B" w:hAnsi="GOST type B"/>
+                <w:i/>
+                <w:w w:val="62"/>
+                <w:sz w:val="25"/>
+              </w:rPr>
+              <w:t>1</w:t>
+            </w:r>
           </w:p>
         </w:tc>
         <w:tc>
@@ -8059,12 +7799,30 @@
           <w:p>
             <w:pPr>
               <w:pStyle w:val="TableParagraph"/>
-              <w:rPr>
-                <w:rFonts w:ascii="GOST type B" w:hAnsi="GOST type B"/>
-                <w:i/>
-                <w:sz w:val="24"/>
-              </w:rPr>
-            </w:pPr>
+              <w:jc w:val="center"/>
+              <w:rPr>
+                <w:rFonts w:ascii="GOST type B" w:hAnsi="GOST type B"/>
+                <w:i/>
+                <w:sz w:val="24"/>
+              </w:rPr>
+            </w:pPr>
+            <w:r>
+              <w:rPr>
+                <w:rFonts w:ascii="GOST type B" w:hAnsi="GOST type B"/>
+                <w:i/>
+                <w:sz w:val="25"/>
+              </w:rPr>
+              <w:t>R</w:t>
+            </w:r>
+            <w:r>
+              <w:rPr>
+                <w:rFonts w:ascii="GOST type B" w:hAnsi="GOST type B"/>
+                <w:i/>
+                <w:sz w:val="25"/>
+                <w:lang w:val="en-US"/>
+              </w:rPr>
+              <w:t>12</w:t>
+            </w:r>
           </w:p>
         </w:tc>
         <w:tc>
@@ -8086,6 +7844,90 @@
                 <w:szCs w:val="24"/>
               </w:rPr>
             </w:pPr>
+            <w:r>
+              <w:rPr>
+                <w:rFonts w:ascii="GOST type B" w:hAnsi="GOST type B"/>
+                <w:i/>
+                <w:w w:val="90"/>
+                <w:sz w:val="24"/>
+                <w:szCs w:val="24"/>
+              </w:rPr>
+              <w:t>CF-25</w:t>
+            </w:r>
+            <w:r>
+              <w:rPr>
+                <w:rFonts w:ascii="GOST type B" w:hAnsi="GOST type B"/>
+                <w:i/>
+                <w:spacing w:val="5"/>
+                <w:w w:val="90"/>
+                <w:sz w:val="24"/>
+                <w:szCs w:val="24"/>
+              </w:rPr>
+              <w:t xml:space="preserve"> </w:t>
+            </w:r>
+            <w:r>
+              <w:rPr>
+                <w:rFonts w:ascii="GOST type B" w:hAnsi="GOST type B"/>
+                <w:i/>
+                <w:w w:val="90"/>
+                <w:sz w:val="24"/>
+                <w:szCs w:val="24"/>
+              </w:rPr>
+              <w:t>0,25Вт</w:t>
+            </w:r>
+            <w:r>
+              <w:rPr>
+                <w:rFonts w:ascii="GOST type B" w:hAnsi="GOST type B"/>
+                <w:i/>
+                <w:spacing w:val="6"/>
+                <w:w w:val="90"/>
+                <w:sz w:val="24"/>
+                <w:szCs w:val="24"/>
+              </w:rPr>
+              <w:t xml:space="preserve"> </w:t>
+            </w:r>
+            <w:r>
+              <w:rPr>
+                <w:rFonts w:ascii="GOST type B" w:hAnsi="GOST type B"/>
+                <w:i/>
+                <w:w w:val="90"/>
+                <w:sz w:val="24"/>
+                <w:szCs w:val="24"/>
+                <w:lang w:val="en-US"/>
+              </w:rPr>
+              <w:t>750</w:t>
+            </w:r>
+            <w:r>
+              <w:rPr>
+                <w:rFonts w:ascii="GOST type B" w:hAnsi="GOST type B"/>
+                <w:i/>
+                <w:w w:val="90"/>
+                <w:sz w:val="24"/>
+                <w:szCs w:val="24"/>
+              </w:rPr>
+              <w:t>Ом</w:t>
+            </w:r>
+            <w:r>
+              <w:rPr>
+                <w:rFonts w:ascii="GOST type B" w:hAnsi="GOST type B"/>
+                <w:i/>
+                <w:spacing w:val="5"/>
+                <w:w w:val="90"/>
+                <w:sz w:val="24"/>
+                <w:szCs w:val="24"/>
+              </w:rPr>
+              <w:t xml:space="preserve"> </w:t>
+            </w:r>
+            <w:r>
+              <w:rPr>
+                <w:rFonts w:ascii="GOST type B" w:hAnsi="GOST type B"/>
+                <w:i/>
+                <w:w w:val="90"/>
+                <w:sz w:val="24"/>
+                <w:szCs w:val="24"/>
+              </w:rPr>
+              <w:t>5%</w:t>
+            </w:r>
           </w:p>
         </w:tc>
         <w:tc>
@@ -8106,6 +7948,15 @@
                 <w:sz w:val="24"/>
               </w:rPr>
             </w:pPr>
+            <w:r>
+              <w:rPr>
+                <w:rFonts w:ascii="GOST type B" w:hAnsi="GOST type B"/>
+                <w:i/>
+                <w:w w:val="62"/>
+                <w:sz w:val="25"/>
+              </w:rPr>
+              <w:t>1</w:t>
+            </w:r>
           </w:p>
         </w:tc>
         <w:tc>
@@ -8156,20 +8007,20 @@
               <w:rPr>
                 <w:rFonts w:ascii="GOST type B" w:hAnsi="GOST type B"/>
                 <w:i/>
-                <w:w w:val="85"/>
-                <w:sz w:val="25"/>
-              </w:rPr>
-              <w:t>VT</w:t>
-            </w:r>
-            <w:r>
-              <w:rPr>
-                <w:rFonts w:ascii="GOST type B" w:hAnsi="GOST type B"/>
-                <w:i/>
-                <w:w w:val="85"/>
-                <w:sz w:val="25"/>
-                <w:lang w:val="en-US"/>
-              </w:rPr>
-              <w:t>1</w:t>
+                <w:w w:val="95"/>
+                <w:sz w:val="25"/>
+              </w:rPr>
+              <w:t>R1</w:t>
+            </w:r>
+            <w:r>
+              <w:rPr>
+                <w:rFonts w:ascii="GOST type B" w:hAnsi="GOST type B"/>
+                <w:i/>
+                <w:w w:val="95"/>
+                <w:sz w:val="25"/>
+                <w:lang w:val="en-US"/>
+              </w:rPr>
+              <w:t>3</w:t>
             </w:r>
           </w:p>
         </w:tc>
@@ -8196,19 +8047,18 @@
               <w:rPr>
                 <w:rFonts w:ascii="GOST type B" w:hAnsi="GOST type B"/>
                 <w:i/>
-                <w:w w:val="85"/>
-                <w:sz w:val="24"/>
-                <w:szCs w:val="24"/>
-                <w:lang w:val="en-US"/>
-              </w:rPr>
-              <w:t>TIP142</w:t>
-            </w:r>
-            <w:r>
-              <w:rPr>
-                <w:rFonts w:ascii="GOST type B" w:hAnsi="GOST type B"/>
-                <w:i/>
-                <w:spacing w:val="19"/>
-                <w:w w:val="85"/>
+                <w:w w:val="90"/>
+                <w:sz w:val="24"/>
+                <w:szCs w:val="24"/>
+              </w:rPr>
+              <w:t>CF-25</w:t>
+            </w:r>
+            <w:r>
+              <w:rPr>
+                <w:rFonts w:ascii="GOST type B" w:hAnsi="GOST type B"/>
+                <w:i/>
+                <w:spacing w:val="23"/>
+                <w:w w:val="90"/>
                 <w:sz w:val="24"/>
                 <w:szCs w:val="24"/>
               </w:rPr>
@@ -8218,18 +8068,18 @@
               <w:rPr>
                 <w:rFonts w:ascii="GOST type B" w:hAnsi="GOST type B"/>
                 <w:i/>
-                <w:w w:val="85"/>
-                <w:sz w:val="24"/>
-                <w:szCs w:val="24"/>
-              </w:rPr>
-              <w:t>(STMicroelectronics,</w:t>
-            </w:r>
-            <w:r>
-              <w:rPr>
-                <w:rFonts w:ascii="GOST type B" w:hAnsi="GOST type B"/>
-                <w:i/>
-                <w:spacing w:val="21"/>
-                <w:w w:val="85"/>
+                <w:w w:val="90"/>
+                <w:sz w:val="24"/>
+                <w:szCs w:val="24"/>
+              </w:rPr>
+              <w:t>0,25Вт</w:t>
+            </w:r>
+            <w:r>
+              <w:rPr>
+                <w:rFonts w:ascii="GOST type B" w:hAnsi="GOST type B"/>
+                <w:i/>
+                <w:spacing w:val="23"/>
+                <w:w w:val="90"/>
                 <w:sz w:val="24"/>
                 <w:szCs w:val="24"/>
               </w:rPr>
@@ -8239,11 +8089,44 @@
               <w:rPr>
                 <w:rFonts w:ascii="GOST type B" w:hAnsi="GOST type B"/>
                 <w:i/>
-                <w:w w:val="85"/>
-                <w:sz w:val="24"/>
-                <w:szCs w:val="24"/>
-              </w:rPr>
-              <w:t>Франция)</w:t>
+                <w:w w:val="90"/>
+                <w:sz w:val="24"/>
+                <w:szCs w:val="24"/>
+                <w:lang w:val="en-US"/>
+              </w:rPr>
+              <w:t>3</w:t>
+            </w:r>
+            <w:r>
+              <w:rPr>
+                <w:rFonts w:ascii="GOST type B" w:hAnsi="GOST type B"/>
+                <w:i/>
+                <w:w w:val="90"/>
+                <w:sz w:val="24"/>
+                <w:szCs w:val="24"/>
+              </w:rPr>
+              <w:t>Ом</w:t>
+            </w:r>
+            <w:r>
+              <w:rPr>
+                <w:rFonts w:ascii="GOST type B" w:hAnsi="GOST type B"/>
+                <w:i/>
+                <w:spacing w:val="24"/>
+                <w:w w:val="90"/>
+                <w:sz w:val="24"/>
+                <w:szCs w:val="24"/>
+                <w:lang w:val="en-US"/>
+              </w:rPr>
+              <w:t xml:space="preserve"> </w:t>
+            </w:r>
+            <w:r>
+              <w:rPr>
+                <w:rFonts w:ascii="GOST type B" w:hAnsi="GOST type B"/>
+                <w:i/>
+                <w:w w:val="90"/>
+                <w:sz w:val="24"/>
+                <w:szCs w:val="24"/>
+              </w:rPr>
+              <w:t>5%</w:t>
             </w:r>
           </w:p>
         </w:tc>
@@ -8269,7 +8152,7 @@
               <w:rPr>
                 <w:rFonts w:ascii="GOST type B" w:hAnsi="GOST type B"/>
                 <w:i/>
-                <w:w w:val="87"/>
+                <w:w w:val="62"/>
                 <w:sz w:val="25"/>
               </w:rPr>
               <w:t>1</w:t>
@@ -8320,16 +8203,6 @@
                 <w:sz w:val="24"/>
               </w:rPr>
             </w:pPr>
-            <w:r>
-              <w:rPr>
-                <w:rFonts w:ascii="GOST type B" w:hAnsi="GOST type B"/>
-                <w:i/>
-                <w:w w:val="90"/>
-                <w:sz w:val="25"/>
-                <w:lang w:val="en-US"/>
-              </w:rPr>
-              <w:t>VT2, VT3</w:t>
-            </w:r>
           </w:p>
         </w:tc>
         <w:tc>
@@ -8351,100 +8224,6 @@
                 <w:szCs w:val="24"/>
               </w:rPr>
             </w:pPr>
-            <w:r>
-              <w:rPr>
-                <w:rFonts w:ascii="GOST type B" w:hAnsi="GOST type B"/>
-                <w:i/>
-                <w:w w:val="85"/>
-                <w:sz w:val="24"/>
-                <w:szCs w:val="24"/>
-              </w:rPr>
-              <w:t>BC5</w:t>
-            </w:r>
-            <w:r>
-              <w:rPr>
-                <w:rFonts w:ascii="GOST type B" w:hAnsi="GOST type B"/>
-                <w:i/>
-                <w:w w:val="85"/>
-                <w:sz w:val="24"/>
-                <w:szCs w:val="24"/>
-                <w:lang w:val="en-US"/>
-              </w:rPr>
-              <w:t>5</w:t>
-            </w:r>
-            <w:r>
-              <w:rPr>
-                <w:rFonts w:ascii="GOST type B" w:hAnsi="GOST type B"/>
-                <w:i/>
-                <w:w w:val="85"/>
-                <w:sz w:val="24"/>
-                <w:szCs w:val="24"/>
-              </w:rPr>
-              <w:t>6B</w:t>
-            </w:r>
-            <w:r>
-              <w:rPr>
-                <w:rFonts w:ascii="GOST type B" w:hAnsi="GOST type B"/>
-                <w:i/>
-                <w:spacing w:val="22"/>
-                <w:w w:val="85"/>
-                <w:sz w:val="24"/>
-                <w:szCs w:val="24"/>
-              </w:rPr>
-              <w:t xml:space="preserve"> </w:t>
-            </w:r>
-            <w:r>
-              <w:rPr>
-                <w:rFonts w:ascii="GOST type B" w:hAnsi="GOST type B"/>
-                <w:i/>
-                <w:w w:val="85"/>
-                <w:sz w:val="24"/>
-                <w:szCs w:val="24"/>
-              </w:rPr>
-              <w:t>(Diotec</w:t>
-            </w:r>
-            <w:r>
-              <w:rPr>
-                <w:rFonts w:ascii="GOST type B" w:hAnsi="GOST type B"/>
-                <w:i/>
-                <w:spacing w:val="24"/>
-                <w:w w:val="85"/>
-                <w:sz w:val="24"/>
-                <w:szCs w:val="24"/>
-              </w:rPr>
-              <w:t xml:space="preserve"> </w:t>
-            </w:r>
-            <w:r>
-              <w:rPr>
-                <w:rFonts w:ascii="GOST type B" w:hAnsi="GOST type B"/>
-                <w:i/>
-                <w:w w:val="85"/>
-                <w:sz w:val="24"/>
-                <w:szCs w:val="24"/>
-              </w:rPr>
-              <w:t>Semiconductor,</w:t>
-            </w:r>
-            <w:r>
-              <w:rPr>
-                <w:rFonts w:ascii="GOST type B" w:hAnsi="GOST type B"/>
-                <w:i/>
-                <w:spacing w:val="25"/>
-                <w:w w:val="85"/>
-                <w:sz w:val="24"/>
-                <w:szCs w:val="24"/>
-              </w:rPr>
-              <w:t xml:space="preserve"> </w:t>
-            </w:r>
-            <w:r>
-              <w:rPr>
-                <w:rFonts w:ascii="GOST type B" w:hAnsi="GOST type B"/>
-                <w:i/>
-                <w:w w:val="85"/>
-                <w:sz w:val="24"/>
-                <w:szCs w:val="24"/>
-              </w:rPr>
-              <w:t>Германия)</w:t>
-            </w:r>
           </w:p>
         </w:tc>
         <w:tc>
@@ -8465,16 +8244,6 @@
                 <w:sz w:val="24"/>
               </w:rPr>
             </w:pPr>
-            <w:r>
-              <w:rPr>
-                <w:rFonts w:ascii="GOST type B" w:hAnsi="GOST type B"/>
-                <w:i/>
-                <w:w w:val="87"/>
-                <w:sz w:val="25"/>
-                <w:lang w:val="en-US"/>
-              </w:rPr>
-              <w:t>2</w:t>
-            </w:r>
           </w:p>
         </w:tc>
         <w:tc>
@@ -8521,14 +8290,6 @@
                 <w:sz w:val="24"/>
               </w:rPr>
             </w:pPr>
-            <w:r>
-              <w:rPr>
-                <w:rFonts w:ascii="GOST type B" w:hAnsi="GOST type B"/>
-                <w:i/>
-                <w:sz w:val="25"/>
-              </w:rPr>
-              <w:t>VT4</w:t>
-            </w:r>
           </w:p>
         </w:tc>
         <w:tc>
@@ -8543,54 +8304,24 @@
           <w:p>
             <w:pPr>
               <w:pStyle w:val="TableParagraph"/>
-              <w:rPr>
-                <w:rFonts w:ascii="GOST type B" w:hAnsi="GOST type B"/>
-                <w:i/>
-                <w:sz w:val="24"/>
-                <w:szCs w:val="24"/>
-              </w:rPr>
-            </w:pPr>
-            <w:r>
-              <w:rPr>
-                <w:rFonts w:ascii="GOST type B" w:hAnsi="GOST type B"/>
-                <w:i/>
-                <w:w w:val="85"/>
-                <w:sz w:val="24"/>
-                <w:szCs w:val="24"/>
-                <w:lang w:val="en-US"/>
-              </w:rPr>
-              <w:t>TIP147 (</w:t>
-            </w:r>
-            <w:r>
-              <w:rPr>
-                <w:rFonts w:ascii="GOST type B" w:hAnsi="GOST type B"/>
-                <w:i/>
-                <w:w w:val="85"/>
-                <w:sz w:val="24"/>
-                <w:szCs w:val="24"/>
-              </w:rPr>
-              <w:t>STMicroelectronics,</w:t>
-            </w:r>
-            <w:r>
-              <w:rPr>
-                <w:rFonts w:ascii="GOST type B" w:hAnsi="GOST type B"/>
-                <w:i/>
-                <w:spacing w:val="21"/>
-                <w:w w:val="85"/>
-                <w:sz w:val="24"/>
-                <w:szCs w:val="24"/>
-              </w:rPr>
-              <w:t xml:space="preserve"> </w:t>
-            </w:r>
-            <w:r>
-              <w:rPr>
-                <w:rFonts w:ascii="GOST type B" w:hAnsi="GOST type B"/>
-                <w:i/>
-                <w:w w:val="85"/>
-                <w:sz w:val="24"/>
-                <w:szCs w:val="24"/>
-              </w:rPr>
-              <w:t>Франция)</w:t>
+              <w:jc w:val="center"/>
+              <w:rPr>
+                <w:rFonts w:ascii="GOST type B" w:hAnsi="GOST type B"/>
+                <w:i/>
+                <w:sz w:val="24"/>
+                <w:szCs w:val="24"/>
+              </w:rPr>
+            </w:pPr>
+            <w:r>
+              <w:rPr>
+                <w:rFonts w:ascii="GOST type B" w:hAnsi="GOST type B"/>
+                <w:i/>
+                <w:w w:val="90"/>
+                <w:sz w:val="24"/>
+                <w:szCs w:val="24"/>
+                <w:u w:val="single"/>
+              </w:rPr>
+              <w:t>Транзисторы</w:t>
             </w:r>
           </w:p>
         </w:tc>
@@ -8612,15 +8343,6 @@
                 <w:sz w:val="24"/>
               </w:rPr>
             </w:pPr>
-            <w:r>
-              <w:rPr>
-                <w:rFonts w:ascii="GOST type B" w:hAnsi="GOST type B"/>
-                <w:i/>
-                <w:w w:val="62"/>
-                <w:sz w:val="25"/>
-              </w:rPr>
-              <w:t>1</w:t>
-            </w:r>
           </w:p>
         </w:tc>
         <w:tc>
@@ -8667,23 +8389,6 @@
                 <w:sz w:val="24"/>
               </w:rPr>
             </w:pPr>
-            <w:r>
-              <w:rPr>
-                <w:rFonts w:ascii="GOST type B" w:hAnsi="GOST type B"/>
-                <w:i/>
-                <w:sz w:val="25"/>
-              </w:rPr>
-              <w:t>VT</w:t>
-            </w:r>
-            <w:r>
-              <w:rPr>
-                <w:rFonts w:ascii="GOST type B" w:hAnsi="GOST type B"/>
-                <w:i/>
-                <w:sz w:val="25"/>
-                <w:lang w:val="en-US"/>
-              </w:rPr>
-              <w:t>5</w:t>
-            </w:r>
           </w:p>
         </w:tc>
         <w:tc>
@@ -8705,59 +8410,6 @@
                 <w:szCs w:val="24"/>
               </w:rPr>
             </w:pPr>
-            <w:r>
-              <w:rPr>
-                <w:rFonts w:ascii="GOST type B" w:hAnsi="GOST type B"/>
-                <w:i/>
-                <w:w w:val="85"/>
-                <w:sz w:val="24"/>
-                <w:szCs w:val="24"/>
-                <w:lang w:val="en-US"/>
-              </w:rPr>
-              <w:t>BD241C</w:t>
-            </w:r>
-            <w:r>
-              <w:rPr>
-                <w:rFonts w:ascii="GOST type B" w:hAnsi="GOST type B"/>
-                <w:i/>
-                <w:spacing w:val="32"/>
-                <w:w w:val="85"/>
-                <w:sz w:val="24"/>
-                <w:szCs w:val="24"/>
-              </w:rPr>
-              <w:t xml:space="preserve"> </w:t>
-            </w:r>
-            <w:r>
-              <w:rPr>
-                <w:rFonts w:ascii="GOST type B" w:hAnsi="GOST type B"/>
-                <w:i/>
-                <w:w w:val="85"/>
-                <w:sz w:val="24"/>
-                <w:szCs w:val="24"/>
-              </w:rPr>
-              <w:t>(</w:t>
-            </w:r>
-            <w:r>
-              <w:rPr>
-                <w:rFonts w:ascii="GOST type B" w:hAnsi="GOST type B"/>
-                <w:i/>
-                <w:w w:val="85"/>
-                <w:sz w:val="24"/>
-                <w:szCs w:val="24"/>
-                <w:lang w:val="en-US"/>
-              </w:rPr>
-              <w:t>STMicroelectronics</w:t>
-            </w:r>
-            <w:r>
-              <w:rPr>
-                <w:rFonts w:ascii="GOST type B" w:hAnsi="GOST type B"/>
-                <w:i/>
-                <w:w w:val="85"/>
-                <w:sz w:val="24"/>
-                <w:szCs w:val="24"/>
-              </w:rPr>
-              <w:t>, Франция)</w:t>
-            </w:r>
           </w:p>
         </w:tc>
         <w:tc>
@@ -8778,15 +8430,6 @@
                 <w:sz w:val="24"/>
               </w:rPr>
             </w:pPr>
-            <w:r>
-              <w:rPr>
-                <w:rFonts w:ascii="GOST type B" w:hAnsi="GOST type B"/>
-                <w:i/>
-                <w:w w:val="62"/>
-                <w:sz w:val="25"/>
-              </w:rPr>
-              <w:t>1</w:t>
-            </w:r>
           </w:p>
         </w:tc>
         <w:tc>
@@ -8832,6 +8475,25 @@
                 <w:sz w:val="24"/>
               </w:rPr>
             </w:pPr>
+            <w:r>
+              <w:rPr>
+                <w:rFonts w:ascii="GOST type B" w:hAnsi="GOST type B"/>
+                <w:i/>
+                <w:w w:val="85"/>
+                <w:sz w:val="25"/>
+              </w:rPr>
+              <w:t>VT</w:t>
+            </w:r>
+            <w:r>
+              <w:rPr>
+                <w:rFonts w:ascii="GOST type B" w:hAnsi="GOST type B"/>
+                <w:i/>
+                <w:w w:val="85"/>
+                <w:sz w:val="25"/>
+                <w:lang w:val="en-US"/>
+              </w:rPr>
+              <w:t>1</w:t>
+            </w:r>
           </w:p>
         </w:tc>
         <w:tc>
@@ -8853,6 +8515,59 @@
                 <w:szCs w:val="24"/>
               </w:rPr>
             </w:pPr>
+            <w:r>
+              <w:rPr>
+                <w:rFonts w:ascii="GOST type B" w:hAnsi="GOST type B"/>
+                <w:i/>
+                <w:w w:val="85"/>
+                <w:sz w:val="24"/>
+                <w:szCs w:val="24"/>
+                <w:lang w:val="en-US"/>
+              </w:rPr>
+              <w:t>TIP142</w:t>
+            </w:r>
+            <w:r>
+              <w:rPr>
+                <w:rFonts w:ascii="GOST type B" w:hAnsi="GOST type B"/>
+                <w:i/>
+                <w:spacing w:val="19"/>
+                <w:w w:val="85"/>
+                <w:sz w:val="24"/>
+                <w:szCs w:val="24"/>
+              </w:rPr>
+              <w:t xml:space="preserve"> </w:t>
+            </w:r>
+            <w:r>
+              <w:rPr>
+                <w:rFonts w:ascii="GOST type B" w:hAnsi="GOST type B"/>
+                <w:i/>
+                <w:w w:val="85"/>
+                <w:sz w:val="24"/>
+                <w:szCs w:val="24"/>
+              </w:rPr>
+              <w:t>(STMicroelectronics,</w:t>
+            </w:r>
+            <w:r>
+              <w:rPr>
+                <w:rFonts w:ascii="GOST type B" w:hAnsi="GOST type B"/>
+                <w:i/>
+                <w:spacing w:val="21"/>
+                <w:w w:val="85"/>
+                <w:sz w:val="24"/>
+                <w:szCs w:val="24"/>
+              </w:rPr>
+              <w:t xml:space="preserve"> </w:t>
+            </w:r>
+            <w:r>
+              <w:rPr>
+                <w:rFonts w:ascii="GOST type B" w:hAnsi="GOST type B"/>
+                <w:i/>
+                <w:w w:val="85"/>
+                <w:sz w:val="24"/>
+                <w:szCs w:val="24"/>
+              </w:rPr>
+              <w:t>Франция)</w:t>
+            </w:r>
           </w:p>
         </w:tc>
         <w:tc>
@@ -8872,6 +8587,15 @@
                 <w:sz w:val="24"/>
               </w:rPr>
             </w:pPr>
+            <w:r>
+              <w:rPr>
+                <w:rFonts w:ascii="GOST type B" w:hAnsi="GOST type B"/>
+                <w:i/>
+                <w:w w:val="87"/>
+                <w:sz w:val="25"/>
+              </w:rPr>
+              <w:t>1</w:t>
+            </w:r>
           </w:p>
         </w:tc>
         <w:tc>
@@ -8917,6 +8641,16 @@
                 <w:sz w:val="24"/>
               </w:rPr>
             </w:pPr>
+            <w:r>
+              <w:rPr>
+                <w:rFonts w:ascii="GOST type B" w:hAnsi="GOST type B"/>
+                <w:i/>
+                <w:w w:val="90"/>
+                <w:sz w:val="25"/>
+                <w:lang w:val="en-US"/>
+              </w:rPr>
+              <w:t>VT2, VT3</w:t>
+            </w:r>
           </w:p>
         </w:tc>
         <w:tc>
@@ -8938,6 +8672,100 @@
                 <w:szCs w:val="24"/>
               </w:rPr>
             </w:pPr>
+            <w:r>
+              <w:rPr>
+                <w:rFonts w:ascii="GOST type B" w:hAnsi="GOST type B"/>
+                <w:i/>
+                <w:w w:val="85"/>
+                <w:sz w:val="24"/>
+                <w:szCs w:val="24"/>
+              </w:rPr>
+              <w:t>BC5</w:t>
+            </w:r>
+            <w:r>
+              <w:rPr>
+                <w:rFonts w:ascii="GOST type B" w:hAnsi="GOST type B"/>
+                <w:i/>
+                <w:w w:val="85"/>
+                <w:sz w:val="24"/>
+                <w:szCs w:val="24"/>
+                <w:lang w:val="en-US"/>
+              </w:rPr>
+              <w:t>5</w:t>
+            </w:r>
+            <w:r>
+              <w:rPr>
+                <w:rFonts w:ascii="GOST type B" w:hAnsi="GOST type B"/>
+                <w:i/>
+                <w:w w:val="85"/>
+                <w:sz w:val="24"/>
+                <w:szCs w:val="24"/>
+              </w:rPr>
+              <w:t>6B</w:t>
+            </w:r>
+            <w:r>
+              <w:rPr>
+                <w:rFonts w:ascii="GOST type B" w:hAnsi="GOST type B"/>
+                <w:i/>
+                <w:spacing w:val="22"/>
+                <w:w w:val="85"/>
+                <w:sz w:val="24"/>
+                <w:szCs w:val="24"/>
+              </w:rPr>
+              <w:t xml:space="preserve"> </w:t>
+            </w:r>
+            <w:r>
+              <w:rPr>
+                <w:rFonts w:ascii="GOST type B" w:hAnsi="GOST type B"/>
+                <w:i/>
+                <w:w w:val="85"/>
+                <w:sz w:val="24"/>
+                <w:szCs w:val="24"/>
+              </w:rPr>
+              <w:t>(Diotec</w:t>
+            </w:r>
+            <w:r>
+              <w:rPr>
+                <w:rFonts w:ascii="GOST type B" w:hAnsi="GOST type B"/>
+                <w:i/>
+                <w:spacing w:val="24"/>
+                <w:w w:val="85"/>
+                <w:sz w:val="24"/>
+                <w:szCs w:val="24"/>
+              </w:rPr>
+              <w:t xml:space="preserve"> </w:t>
+            </w:r>
+            <w:r>
+              <w:rPr>
+                <w:rFonts w:ascii="GOST type B" w:hAnsi="GOST type B"/>
+                <w:i/>
+                <w:w w:val="85"/>
+                <w:sz w:val="24"/>
+                <w:szCs w:val="24"/>
+              </w:rPr>
+              <w:t>Semiconductor,</w:t>
+            </w:r>
+            <w:r>
+              <w:rPr>
+                <w:rFonts w:ascii="GOST type B" w:hAnsi="GOST type B"/>
+                <w:i/>
+                <w:spacing w:val="25"/>
+                <w:w w:val="85"/>
+                <w:sz w:val="24"/>
+                <w:szCs w:val="24"/>
+              </w:rPr>
+              <w:t xml:space="preserve"> </w:t>
+            </w:r>
+            <w:r>
+              <w:rPr>
+                <w:rFonts w:ascii="GOST type B" w:hAnsi="GOST type B"/>
+                <w:i/>
+                <w:w w:val="85"/>
+                <w:sz w:val="24"/>
+                <w:szCs w:val="24"/>
+              </w:rPr>
+              <w:t>Германия)</w:t>
+            </w:r>
           </w:p>
         </w:tc>
         <w:tc>
@@ -8957,6 +8785,16 @@
                 <w:sz w:val="24"/>
               </w:rPr>
             </w:pPr>
+            <w:r>
+              <w:rPr>
+                <w:rFonts w:ascii="GOST type B" w:hAnsi="GOST type B"/>
+                <w:i/>
+                <w:w w:val="87"/>
+                <w:sz w:val="25"/>
+                <w:lang w:val="en-US"/>
+              </w:rPr>
+              <w:t>2</w:t>
+            </w:r>
           </w:p>
         </w:tc>
         <w:tc>
@@ -9002,6 +8840,14 @@
                 <w:sz w:val="24"/>
               </w:rPr>
             </w:pPr>
+            <w:r>
+              <w:rPr>
+                <w:rFonts w:ascii="GOST type B" w:hAnsi="GOST type B"/>
+                <w:i/>
+                <w:sz w:val="25"/>
+              </w:rPr>
+              <w:t>VT4</w:t>
+            </w:r>
           </w:p>
         </w:tc>
         <w:tc>
@@ -9023,6 +8869,48 @@
                 <w:szCs w:val="24"/>
               </w:rPr>
             </w:pPr>
+            <w:r>
+              <w:rPr>
+                <w:rFonts w:ascii="GOST type B" w:hAnsi="GOST type B"/>
+                <w:i/>
+                <w:w w:val="85"/>
+                <w:sz w:val="24"/>
+                <w:szCs w:val="24"/>
+                <w:lang w:val="en-US"/>
+              </w:rPr>
+              <w:t>TIP147 (</w:t>
+            </w:r>
+            <w:r>
+              <w:rPr>
+                <w:rFonts w:ascii="GOST type B" w:hAnsi="GOST type B"/>
+                <w:i/>
+                <w:w w:val="85"/>
+                <w:sz w:val="24"/>
+                <w:szCs w:val="24"/>
+              </w:rPr>
+              <w:t>STMicroelectronics,</w:t>
+            </w:r>
+            <w:r>
+              <w:rPr>
+                <w:rFonts w:ascii="GOST type B" w:hAnsi="GOST type B"/>
+                <w:i/>
+                <w:spacing w:val="21"/>
+                <w:w w:val="85"/>
+                <w:sz w:val="24"/>
+                <w:szCs w:val="24"/>
+              </w:rPr>
+              <w:t xml:space="preserve"> </w:t>
+            </w:r>
+            <w:r>
+              <w:rPr>
+                <w:rFonts w:ascii="GOST type B" w:hAnsi="GOST type B"/>
+                <w:i/>
+                <w:w w:val="85"/>
+                <w:sz w:val="24"/>
+                <w:szCs w:val="24"/>
+              </w:rPr>
+              <w:t>Франция)</w:t>
+            </w:r>
           </w:p>
         </w:tc>
         <w:tc>
@@ -9042,6 +8930,15 @@
                 <w:sz w:val="24"/>
               </w:rPr>
             </w:pPr>
+            <w:r>
+              <w:rPr>
+                <w:rFonts w:ascii="GOST type B" w:hAnsi="GOST type B"/>
+                <w:i/>
+                <w:w w:val="62"/>
+                <w:sz w:val="25"/>
+              </w:rPr>
+              <w:t>1</w:t>
+            </w:r>
           </w:p>
         </w:tc>
         <w:tc>
@@ -9087,6 +8984,23 @@
                 <w:sz w:val="24"/>
               </w:rPr>
             </w:pPr>
+            <w:r>
+              <w:rPr>
+                <w:rFonts w:ascii="GOST type B" w:hAnsi="GOST type B"/>
+                <w:i/>
+                <w:sz w:val="25"/>
+              </w:rPr>
+              <w:t>VT</w:t>
+            </w:r>
+            <w:r>
+              <w:rPr>
+                <w:rFonts w:ascii="GOST type B" w:hAnsi="GOST type B"/>
+                <w:i/>
+                <w:sz w:val="25"/>
+                <w:lang w:val="en-US"/>
+              </w:rPr>
+              <w:t>5</w:t>
+            </w:r>
           </w:p>
         </w:tc>
         <w:tc>
@@ -9108,6 +9022,59 @@
                 <w:szCs w:val="24"/>
               </w:rPr>
             </w:pPr>
+            <w:r>
+              <w:rPr>
+                <w:rFonts w:ascii="GOST type B" w:hAnsi="GOST type B"/>
+                <w:i/>
+                <w:w w:val="85"/>
+                <w:sz w:val="24"/>
+                <w:szCs w:val="24"/>
+                <w:lang w:val="en-US"/>
+              </w:rPr>
+              <w:t>BD241C</w:t>
+            </w:r>
+            <w:r>
+              <w:rPr>
+                <w:rFonts w:ascii="GOST type B" w:hAnsi="GOST type B"/>
+                <w:i/>
+                <w:spacing w:val="32"/>
+                <w:w w:val="85"/>
+                <w:sz w:val="24"/>
+                <w:szCs w:val="24"/>
+              </w:rPr>
+              <w:t xml:space="preserve"> </w:t>
+            </w:r>
+            <w:r>
+              <w:rPr>
+                <w:rFonts w:ascii="GOST type B" w:hAnsi="GOST type B"/>
+                <w:i/>
+                <w:w w:val="85"/>
+                <w:sz w:val="24"/>
+                <w:szCs w:val="24"/>
+              </w:rPr>
+              <w:t>(</w:t>
+            </w:r>
+            <w:r>
+              <w:rPr>
+                <w:rFonts w:ascii="GOST type B" w:hAnsi="GOST type B"/>
+                <w:i/>
+                <w:w w:val="85"/>
+                <w:sz w:val="24"/>
+                <w:szCs w:val="24"/>
+                <w:lang w:val="en-US"/>
+              </w:rPr>
+              <w:t>STMicroelectronics</w:t>
+            </w:r>
+            <w:r>
+              <w:rPr>
+                <w:rFonts w:ascii="GOST type B" w:hAnsi="GOST type B"/>
+                <w:i/>
+                <w:w w:val="85"/>
+                <w:sz w:val="24"/>
+                <w:szCs w:val="24"/>
+              </w:rPr>
+              <w:t>, Франция)</w:t>
+            </w:r>
           </w:p>
         </w:tc>
         <w:tc>
@@ -9127,6 +9094,15 @@
                 <w:sz w:val="24"/>
               </w:rPr>
             </w:pPr>
+            <w:r>
+              <w:rPr>
+                <w:rFonts w:ascii="GOST type B" w:hAnsi="GOST type B"/>
+                <w:i/>
+                <w:w w:val="62"/>
+                <w:sz w:val="25"/>
+              </w:rPr>
+              <w:t>1</w:t>
+            </w:r>
           </w:p>
         </w:tc>
         <w:tc>
@@ -9350,7 +9326,36 @@
                 <w:w w:val="80"/>
                 <w:sz w:val="42"/>
               </w:rPr>
-              <w:t>ИУ4.11.03.03.23.05.52.04.009</w:t>
+              <w:t>ИУ4.11.03.03.23.05.52.0</w:t>
+            </w:r>
+            <w:r>
+              <w:rPr>
+                <w:rFonts w:ascii="GOST type B" w:hAnsi="GOST type B"/>
+                <w:i/>
+                <w:w w:val="80"/>
+                <w:sz w:val="42"/>
+                <w:lang w:val="en-US"/>
+              </w:rPr>
+              <w:t>9</w:t>
+            </w:r>
+            <w:r>
+              <w:rPr>
+                <w:rFonts w:ascii="GOST type B" w:hAnsi="GOST type B"/>
+                <w:i/>
+                <w:w w:val="80"/>
+                <w:sz w:val="42"/>
+              </w:rPr>
+              <w:t>.00</w:t>
+            </w:r>
+            <w:r>
+              <w:rPr>
+                <w:rFonts w:ascii="GOST type B" w:hAnsi="GOST type B"/>
+                <w:i/>
+                <w:w w:val="80"/>
+                <w:sz w:val="42"/>
+                <w:lang w:val="en-US"/>
+              </w:rPr>
+              <w:t>1</w:t>
             </w:r>
             <w:r>
               <w:rPr>
@@ -10176,7 +10181,7 @@
     <w:lsdException w:name="Unresolved Mention" w:semiHidden="1" w:unhideWhenUsed="1"/>
     <w:lsdException w:name="Smart Link" w:semiHidden="1" w:unhideWhenUsed="1"/>
   </w:latentStyles>
-  <w:style w:type="paragraph" w:default="1" w:styleId="a">
+  <w:style w:type="paragraph" w:default="1" w:styleId="Normal">
     <w:name w:val="Normal"/>
     <w:qFormat/>
     <w:rPr>
@@ -10184,13 +10189,13 @@
       <w:lang w:val="ru-RU"/>
     </w:rPr>
   </w:style>
-  <w:style w:type="character" w:default="1" w:styleId="a0">
+  <w:style w:type="character" w:default="1" w:styleId="DefaultParagraphFont">
     <w:name w:val="Default Paragraph Font"/>
     <w:uiPriority w:val="1"/>
     <w:semiHidden/>
     <w:unhideWhenUsed/>
   </w:style>
-  <w:style w:type="table" w:default="1" w:styleId="a1">
+  <w:style w:type="table" w:default="1" w:styleId="TableNormal">
     <w:name w:val="Normal Table"/>
     <w:uiPriority w:val="99"/>
     <w:semiHidden/>
@@ -10205,21 +10210,21 @@
       </w:tblCellMar>
     </w:tblPr>
   </w:style>
-  <w:style w:type="numbering" w:default="1" w:styleId="a2">
+  <w:style w:type="numbering" w:default="1" w:styleId="NoList">
     <w:name w:val="No List"/>
     <w:uiPriority w:val="99"/>
     <w:semiHidden/>
     <w:unhideWhenUsed/>
   </w:style>
-  <w:style w:type="paragraph" w:styleId="a3">
+  <w:style w:type="paragraph" w:styleId="ListParagraph">
     <w:name w:val="List Paragraph"/>
-    <w:basedOn w:val="a"/>
+    <w:basedOn w:val="Normal"/>
     <w:uiPriority w:val="1"/>
     <w:qFormat/>
   </w:style>
   <w:style w:type="paragraph" w:customStyle="1" w:styleId="TableParagraph">
     <w:name w:val="Table Paragraph"/>
-    <w:basedOn w:val="a"/>
+    <w:basedOn w:val="Normal"/>
     <w:uiPriority w:val="1"/>
     <w:qFormat/>
   </w:style>

</xml_diff>